<commit_message>
Sprint 6 week 3 log
</commit_message>
<xml_diff>
--- a/Report/MusicHostInterfaceReport.docx
+++ b/Report/MusicHostInterfaceReport.docx
@@ -351,657 +351,311 @@
         <w:pStyle w:val="Heading1"/>
       </w:pPr>
       <w:bookmarkStart w:id="0" w:name="_Toc355811153"/>
+    </w:p>
+    <w:p>
+      <w:pPr>
+        <w:pStyle w:val="Heading1"/>
+        <w:rPr>
+          <w:b w:val="0"/>
+          <w:color w:val="auto"/>
+          <w:sz w:val="18"/>
+          <w:szCs w:val="18"/>
+        </w:rPr>
+      </w:pPr>
+      <w:r>
+        <w:rPr>
+          <w:b w:val="0"/>
+          <w:color w:val="auto"/>
+          <w:sz w:val="18"/>
+          <w:szCs w:val="18"/>
+        </w:rPr>
+        <w:t xml:space="preserve">Is useful to the reader’s understanding of your project. </w:t>
+      </w:r>
+    </w:p>
+    <w:p>
+      <w:pPr>
+        <w:pStyle w:val="Heading1"/>
+        <w:rPr>
+          <w:b w:val="0"/>
+          <w:color w:val="auto"/>
+          <w:sz w:val="18"/>
+          <w:szCs w:val="18"/>
+        </w:rPr>
+      </w:pPr>
+      <w:r>
+        <w:rPr>
+          <w:b w:val="0"/>
+          <w:color w:val="auto"/>
+          <w:sz w:val="18"/>
+          <w:szCs w:val="18"/>
+        </w:rPr>
+        <w:t xml:space="preserve">• Never cuts-and-pastes from anywhere. </w:t>
+      </w:r>
+    </w:p>
+    <w:p>
+      <w:pPr>
+        <w:pStyle w:val="Heading1"/>
+        <w:rPr>
+          <w:b w:val="0"/>
+          <w:color w:val="auto"/>
+          <w:sz w:val="18"/>
+          <w:szCs w:val="18"/>
+        </w:rPr>
+      </w:pPr>
+      <w:r>
+        <w:rPr>
+          <w:b w:val="0"/>
+          <w:color w:val="auto"/>
+          <w:sz w:val="18"/>
+          <w:szCs w:val="18"/>
+        </w:rPr>
+        <w:t xml:space="preserve">• Is short. If more detail is needed, this should go inside the main body of the report. </w:t>
+      </w:r>
+    </w:p>
+    <w:p>
+      <w:pPr>
+        <w:pStyle w:val="Heading1"/>
+        <w:rPr>
+          <w:b w:val="0"/>
+          <w:color w:val="auto"/>
+          <w:sz w:val="18"/>
+          <w:szCs w:val="18"/>
+        </w:rPr>
+      </w:pPr>
+      <w:r>
+        <w:rPr>
+          <w:b w:val="0"/>
+          <w:color w:val="auto"/>
+          <w:sz w:val="18"/>
+          <w:szCs w:val="18"/>
+        </w:rPr>
+        <w:t>• References sources.</w:t>
+      </w:r>
+    </w:p>
+    <w:p>
+      <w:pPr>
+        <w:rPr>
+          <w:rFonts w:asciiTheme="majorHAnsi" w:eastAsiaTheme="majorEastAsia" w:hAnsiTheme="majorHAnsi" w:cstheme="majorBidi"/>
+          <w:b/>
+          <w:bCs/>
+          <w:color w:val="4B7B8A" w:themeColor="accent1" w:themeShade="BF"/>
+          <w:sz w:val="28"/>
+          <w:szCs w:val="28"/>
+        </w:rPr>
+      </w:pPr>
+      <w:r>
+        <w:br w:type="page"/>
+      </w:r>
+    </w:p>
+    <w:p>
+      <w:pPr>
+        <w:pStyle w:val="Heading1"/>
+      </w:pPr>
       <w:r>
         <w:lastRenderedPageBreak/>
         <w:t xml:space="preserve">1. </w:t>
       </w:r>
-      <w:r>
-        <w:t>Contents</w:t>
-      </w:r>
-      <w:bookmarkStart w:id="1" w:name="_Toc355811154"/>
       <w:bookmarkEnd w:id="0"/>
       <w:r>
-        <w:fldChar w:fldCharType="begin"/>
-      </w:r>
-      <w:r>
-        <w:instrText xml:space="preserve"> TOC \h \z \c "Figure" </w:instrText>
-      </w:r>
-      <w:r>
-        <w:fldChar w:fldCharType="separate"/>
-      </w:r>
-    </w:p>
+        <w:t>Introduction</w:t>
+      </w:r>
+    </w:p>
+    <w:p>
+      <w:pPr>
+        <w:pStyle w:val="Heading2"/>
+      </w:pPr>
+      <w:r>
+        <w:t>1.1 Project goals</w:t>
+      </w:r>
+    </w:p>
+    <w:p>
+      <w:r>
+        <w:t>This project ....</w:t>
+      </w:r>
+    </w:p>
+    <w:p/>
+    <w:p>
+      <w:pPr>
+        <w:pStyle w:val="Heading2"/>
+      </w:pPr>
+      <w:r>
+        <w:t xml:space="preserve">1.2 </w:t>
+      </w:r>
+      <w:r>
+        <w:t>Project motivation</w:t>
+      </w:r>
+    </w:p>
+    <w:p>
+      <w:r>
+        <w:t>My motivation...</w:t>
+      </w:r>
+    </w:p>
+    <w:p/>
+    <w:p>
+      <w:pPr>
+        <w:pStyle w:val="Heading2"/>
+      </w:pPr>
+      <w:r>
+        <w:t>1.3 About Music Hosting</w:t>
+      </w:r>
+    </w:p>
+    <w:p>
+      <w:r>
+        <w:t>Music hosting is...</w:t>
+      </w:r>
+    </w:p>
+    <w:p/>
+    <w:p>
+      <w:pPr>
+        <w:pStyle w:val="Heading2"/>
+      </w:pPr>
+      <w:r>
+        <w:t>1.4 About The Internet of Things</w:t>
+      </w:r>
+    </w:p>
+    <w:p>
+      <w:r>
+        <w:t>The internet of things...</w:t>
+      </w:r>
+    </w:p>
+    <w:p/>
+    <w:p>
+      <w:pPr>
+        <w:pStyle w:val="Heading2"/>
+      </w:pPr>
+      <w:r>
+        <w:t>1.5 Report Overview</w:t>
+      </w:r>
+    </w:p>
+    <w:p/>
     <w:p>
       <w:pPr>
         <w:pStyle w:val="Heading1"/>
       </w:pPr>
       <w:r>
-        <w:fldChar w:fldCharType="end"/>
-      </w:r>
-      <w:r>
-        <w:t xml:space="preserve">2. </w:t>
-      </w:r>
-      <w:r>
-        <w:t>Abstract</w:t>
-      </w:r>
-      <w:bookmarkStart w:id="2" w:name="_Toc355811155"/>
-      <w:bookmarkEnd w:id="1"/>
+        <w:t>2. Project Plan</w:t>
+      </w:r>
+    </w:p>
+    <w:p/>
+    <w:p>
+      <w:pPr>
+        <w:pStyle w:val="Heading2"/>
+      </w:pPr>
+      <w:r>
+        <w:t>2.1 Gantt chart</w:t>
+      </w:r>
+    </w:p>
+    <w:p/>
+    <w:p/>
+    <w:p>
+      <w:pPr>
+        <w:pStyle w:val="Heading2"/>
+      </w:pPr>
+      <w:r>
+        <w:t>2.2 Trello and Time Management</w:t>
+      </w:r>
+    </w:p>
+    <w:p>
+      <w:pPr>
+        <w:pStyle w:val="Heading2"/>
+      </w:pPr>
+    </w:p>
+    <w:p>
+      <w:pPr>
+        <w:rPr>
+          <w:rFonts w:asciiTheme="majorHAnsi" w:eastAsiaTheme="majorEastAsia" w:hAnsiTheme="majorHAnsi" w:cstheme="majorBidi"/>
+          <w:b/>
+          <w:bCs/>
+          <w:color w:val="4B7B8A" w:themeColor="accent1" w:themeShade="BF"/>
+          <w:sz w:val="28"/>
+          <w:szCs w:val="28"/>
+        </w:rPr>
+      </w:pPr>
+      <w:r>
+        <w:br w:type="page"/>
+      </w:r>
     </w:p>
     <w:p>
       <w:pPr>
         <w:pStyle w:val="Heading1"/>
       </w:pPr>
       <w:r>
-        <w:t xml:space="preserve">3. </w:t>
-      </w:r>
-      <w:r>
-        <w:t>Acknowledgements</w:t>
-      </w:r>
-      <w:bookmarkEnd w:id="2"/>
-    </w:p>
+        <w:lastRenderedPageBreak/>
+        <w:t>3 Block Diagrams</w:t>
+      </w:r>
+    </w:p>
+    <w:p>
+      <w:r>
+        <w:t>The block diagram should be a ‘system’ block diagram. For example, if you have a networked project, show this on the block diagram; if you have layers of software entities you are using, show this on the block diagram.</w:t>
+      </w:r>
+    </w:p>
+    <w:p/>
     <w:p>
       <w:pPr>
         <w:pStyle w:val="Heading1"/>
       </w:pPr>
-      <w:bookmarkStart w:id="3" w:name="_Toc355811156"/>
-      <w:r>
-        <w:t xml:space="preserve">4. </w:t>
-      </w:r>
-      <w:r>
-        <w:t>Introduction</w:t>
-      </w:r>
-      <w:bookmarkStart w:id="4" w:name="_Toc355811157"/>
-      <w:bookmarkEnd w:id="3"/>
-    </w:p>
+      <w:r>
+        <w:t>4 Flow Charts</w:t>
+      </w:r>
+    </w:p>
+    <w:p/>
+    <w:p>
+      <w:pPr>
+        <w:pStyle w:val="Heading2"/>
+      </w:pPr>
+      <w:r>
+        <w:t xml:space="preserve">4.1 </w:t>
+      </w:r>
+      <w:r>
+        <w:t>JavaFX</w:t>
+      </w:r>
+      <w:r>
+        <w:t xml:space="preserve"> Flow Chart</w:t>
+      </w:r>
+    </w:p>
+    <w:p/>
+    <w:p>
+      <w:pPr>
+        <w:pStyle w:val="Heading2"/>
+      </w:pPr>
+      <w:r>
+        <w:t>4.2 Android Flow Chart</w:t>
+      </w:r>
+    </w:p>
+    <w:p/>
+    <w:p>
+      <w:pPr>
+        <w:pStyle w:val="Heading2"/>
+      </w:pPr>
+      <w:r>
+        <w:t>4.3 Communication Flow Chart</w:t>
+      </w:r>
+    </w:p>
+    <w:p/>
+    <w:p/>
     <w:p>
       <w:pPr>
         <w:pStyle w:val="Heading1"/>
       </w:pPr>
       <w:r>
-        <w:t xml:space="preserve">5. </w:t>
-      </w:r>
-      <w:r>
-        <w:t>Methodology</w:t>
-      </w:r>
-      <w:bookmarkEnd w:id="4"/>
-    </w:p>
-    <w:p>
-      <w:pPr>
-        <w:pStyle w:val="Heading2"/>
-      </w:pPr>
-      <w:bookmarkStart w:id="5" w:name="_Toc355811158"/>
-      <w:r>
-        <w:t xml:space="preserve">5.1 </w:t>
-      </w:r>
-      <w:r>
-        <w:t>Research and Investigation</w:t>
-      </w:r>
-      <w:bookmarkEnd w:id="5"/>
-    </w:p>
-    <w:p>
-      <w:pPr>
-        <w:pStyle w:val="Heading3"/>
-        <w:jc w:val="both"/>
-      </w:pPr>
-      <w:bookmarkStart w:id="6" w:name="_Toc355811159"/>
-      <w:r>
-        <w:t xml:space="preserve">5.1.1 </w:t>
-      </w:r>
-      <w:bookmarkEnd w:id="6"/>
-      <w:r>
-        <w:t>JavaFX</w:t>
-      </w:r>
-    </w:p>
-    <w:p>
-      <w:pPr>
-        <w:pStyle w:val="Heading3"/>
-        <w:jc w:val="both"/>
-      </w:pPr>
-      <w:bookmarkStart w:id="7" w:name="_Toc355811160"/>
-      <w:r>
-        <w:t xml:space="preserve">5.1.2 </w:t>
-      </w:r>
-      <w:r>
-        <w:t>Programming Language</w:t>
-      </w:r>
-      <w:bookmarkEnd w:id="7"/>
-    </w:p>
-    <w:p>
-      <w:pPr>
-        <w:pStyle w:val="Heading3"/>
-        <w:jc w:val="both"/>
-      </w:pPr>
-      <w:bookmarkStart w:id="8" w:name="_Toc355811161"/>
-      <w:r>
-        <w:t xml:space="preserve">5.1.3 </w:t>
-      </w:r>
-      <w:bookmarkEnd w:id="8"/>
-      <w:r>
-        <w:t>topic1</w:t>
-      </w:r>
-    </w:p>
-    <w:p>
-      <w:pPr>
-        <w:pStyle w:val="Heading3"/>
-        <w:jc w:val="both"/>
-      </w:pPr>
-      <w:bookmarkStart w:id="9" w:name="_Toc355811162"/>
-      <w:r>
-        <w:t xml:space="preserve">5.1.4 </w:t>
-      </w:r>
-      <w:bookmarkEnd w:id="9"/>
-      <w:r>
-        <w:t>topic2</w:t>
-      </w:r>
-    </w:p>
-    <w:p>
-      <w:pPr>
-        <w:pStyle w:val="Heading3"/>
-      </w:pPr>
-      <w:bookmarkStart w:id="10" w:name="_Toc355811163"/>
-      <w:r>
-        <w:t xml:space="preserve">5.1.5 </w:t>
-      </w:r>
-      <w:r>
-        <w:t>Additional Features</w:t>
-      </w:r>
-      <w:bookmarkEnd w:id="10"/>
-    </w:p>
-    <w:p>
-      <w:pPr>
-        <w:pStyle w:val="Heading2"/>
-        <w:jc w:val="both"/>
-      </w:pPr>
-      <w:bookmarkStart w:id="11" w:name="_Toc355811164"/>
-      <w:r>
-        <w:t xml:space="preserve">5.2 </w:t>
-      </w:r>
-      <w:r>
-        <w:t>Prototyping</w:t>
-      </w:r>
-      <w:bookmarkEnd w:id="11"/>
-    </w:p>
-    <w:p>
-      <w:pPr>
-        <w:pStyle w:val="Heading3"/>
-      </w:pPr>
-      <w:bookmarkStart w:id="12" w:name="_Toc355811165"/>
-      <w:r>
-        <w:t xml:space="preserve">5.2.1 </w:t>
-      </w:r>
-      <w:bookmarkEnd w:id="12"/>
-      <w:r>
-        <w:t xml:space="preserve"> topic 3</w:t>
-      </w:r>
-    </w:p>
-    <w:p>
-      <w:pPr>
-        <w:pStyle w:val="Heading3"/>
-      </w:pPr>
-      <w:bookmarkStart w:id="13" w:name="_Toc355811166"/>
-      <w:r>
-        <w:t xml:space="preserve">5.2.2 </w:t>
-      </w:r>
-      <w:bookmarkEnd w:id="13"/>
-      <w:r>
-        <w:t>topic 4</w:t>
-      </w:r>
-    </w:p>
-    <w:p>
-      <w:pPr>
-        <w:pStyle w:val="Heading3"/>
-      </w:pPr>
-      <w:bookmarkStart w:id="14" w:name="_Toc355811167"/>
-      <w:r>
-        <w:t xml:space="preserve">5.2.3 </w:t>
-      </w:r>
-      <w:bookmarkEnd w:id="14"/>
-      <w:r>
-        <w:t>topic 5</w:t>
-      </w:r>
-    </w:p>
-    <w:p>
-      <w:pPr>
-        <w:pStyle w:val="Heading2"/>
-      </w:pPr>
-      <w:bookmarkStart w:id="15" w:name="_Toc355811168"/>
-      <w:r>
-        <w:t xml:space="preserve">5.3 </w:t>
-      </w:r>
-      <w:r>
-        <w:t>Requirements</w:t>
-      </w:r>
-      <w:bookmarkEnd w:id="15"/>
-    </w:p>
-    <w:p>
-      <w:pPr>
-        <w:pStyle w:val="Heading3"/>
-      </w:pPr>
-      <w:bookmarkStart w:id="16" w:name="_Toc355811169"/>
-      <w:r>
-        <w:t xml:space="preserve">5.3.1 </w:t>
-      </w:r>
-      <w:bookmarkEnd w:id="16"/>
-      <w:r>
-        <w:t>topic 6</w:t>
-      </w:r>
-    </w:p>
-    <w:p>
-      <w:pPr>
-        <w:pStyle w:val="Heading3"/>
-      </w:pPr>
-      <w:bookmarkStart w:id="17" w:name="_Toc355811170"/>
-      <w:r>
-        <w:t xml:space="preserve">5.3.2 </w:t>
-      </w:r>
-      <w:bookmarkEnd w:id="17"/>
-      <w:r>
-        <w:t xml:space="preserve"> topic 7</w:t>
-      </w:r>
-    </w:p>
-    <w:p>
-      <w:pPr>
-        <w:pStyle w:val="Heading3"/>
-      </w:pPr>
-      <w:bookmarkStart w:id="18" w:name="_Toc355811171"/>
-      <w:r>
-        <w:t xml:space="preserve">5.3.3 </w:t>
-      </w:r>
-      <w:bookmarkEnd w:id="18"/>
-      <w:r>
-        <w:t>topic 8</w:t>
-      </w:r>
-    </w:p>
-    <w:p>
-      <w:pPr>
-        <w:pStyle w:val="Heading3"/>
-      </w:pPr>
-      <w:bookmarkStart w:id="19" w:name="_Toc355811172"/>
-      <w:r>
-        <w:t xml:space="preserve">5.3.4 </w:t>
-      </w:r>
-      <w:bookmarkEnd w:id="19"/>
-      <w:r>
-        <w:t>topic 9</w:t>
-      </w:r>
-    </w:p>
-    <w:p>
-      <w:pPr>
-        <w:pStyle w:val="Heading2"/>
-      </w:pPr>
-      <w:bookmarkStart w:id="20" w:name="_Toc355811173"/>
-      <w:r>
-        <w:t xml:space="preserve">5.4 </w:t>
-      </w:r>
-      <w:r>
-        <w:t>Architecture</w:t>
-      </w:r>
-      <w:bookmarkStart w:id="21" w:name="_Toc355814451"/>
-      <w:bookmarkEnd w:id="20"/>
-      <w:r>
-        <w:t xml:space="preserve">: </w:t>
-      </w:r>
-      <w:bookmarkEnd w:id="21"/>
-    </w:p>
-    <w:p>
-      <w:pPr>
-        <w:pStyle w:val="Heading2"/>
-      </w:pPr>
-      <w:bookmarkStart w:id="22" w:name="_Toc355811174"/>
-      <w:r>
-        <w:t xml:space="preserve">5.5 </w:t>
-      </w:r>
-      <w:bookmarkEnd w:id="22"/>
-      <w:r>
-        <w:t>topic 10</w:t>
-      </w:r>
-    </w:p>
-    <w:p>
-      <w:pPr>
-        <w:pStyle w:val="Heading3"/>
-      </w:pPr>
-      <w:bookmarkStart w:id="23" w:name="_Toc355811175"/>
-      <w:r>
-        <w:t>5.5.1</w:t>
-      </w:r>
-      <w:r>
-        <w:t xml:space="preserve"> </w:t>
-      </w:r>
-      <w:r>
-        <w:t xml:space="preserve"> </w:t>
-      </w:r>
-      <w:bookmarkEnd w:id="23"/>
-      <w:r>
-        <w:t>topic 11</w:t>
-      </w:r>
-    </w:p>
-    <w:p>
-      <w:pPr>
-        <w:pStyle w:val="Heading3"/>
-      </w:pPr>
-      <w:bookmarkStart w:id="24" w:name="_Toc355811176"/>
-      <w:r>
-        <w:t xml:space="preserve">5.5.2 </w:t>
-      </w:r>
-      <w:bookmarkEnd w:id="24"/>
-      <w:r>
-        <w:t xml:space="preserve"> topic 12</w:t>
-      </w:r>
-    </w:p>
-    <w:p>
-      <w:pPr>
-        <w:pStyle w:val="Heading3"/>
-      </w:pPr>
-      <w:bookmarkStart w:id="25" w:name="_Toc355811177"/>
-      <w:r>
-        <w:t>5.5.3</w:t>
-      </w:r>
-      <w:r>
-        <w:t xml:space="preserve"> </w:t>
-      </w:r>
-      <w:r>
-        <w:t xml:space="preserve"> </w:t>
-      </w:r>
-      <w:bookmarkEnd w:id="25"/>
-      <w:r>
-        <w:t>topic 13</w:t>
-      </w:r>
-    </w:p>
-    <w:p>
-      <w:pPr>
-        <w:pStyle w:val="Heading3"/>
-      </w:pPr>
-      <w:bookmarkStart w:id="26" w:name="_Toc355811178"/>
-      <w:r>
-        <w:t xml:space="preserve">5.5.4 </w:t>
-      </w:r>
-      <w:bookmarkEnd w:id="26"/>
-      <w:r>
-        <w:t>topic 14</w:t>
-      </w:r>
-    </w:p>
-    <w:p>
-      <w:pPr>
-        <w:pStyle w:val="Heading3"/>
-      </w:pPr>
-      <w:bookmarkStart w:id="27" w:name="_Toc355811179"/>
-      <w:r>
-        <w:t>5.5.5</w:t>
-      </w:r>
-      <w:r>
-        <w:t xml:space="preserve"> </w:t>
-      </w:r>
-      <w:bookmarkEnd w:id="27"/>
-      <w:r>
-        <w:t>topic 15</w:t>
-      </w:r>
-    </w:p>
-    <w:p>
-      <w:pPr>
-        <w:pStyle w:val="Heading2"/>
-      </w:pPr>
-      <w:bookmarkStart w:id="28" w:name="_Toc355811180"/>
-      <w:r>
-        <w:t xml:space="preserve">5.6 </w:t>
-      </w:r>
-      <w:bookmarkEnd w:id="28"/>
-      <w:r>
-        <w:t>topic 16</w:t>
-      </w:r>
-    </w:p>
-    <w:p>
-      <w:pPr>
-        <w:pStyle w:val="Heading3"/>
-      </w:pPr>
-      <w:bookmarkStart w:id="29" w:name="_Toc355811181"/>
-      <w:r>
-        <w:lastRenderedPageBreak/>
-        <w:t>5.6.1</w:t>
-      </w:r>
-      <w:r>
-        <w:t xml:space="preserve"> </w:t>
-      </w:r>
-      <w:r>
-        <w:rPr>
-          <w:rStyle w:val="EndnoteReference"/>
-        </w:rPr>
-        <w:endnoteReference w:id="2"/>
-      </w:r>
-      <w:bookmarkEnd w:id="29"/>
-      <w:r>
-        <w:t xml:space="preserve"> topic 17</w:t>
-      </w:r>
-    </w:p>
-    <w:p>
-      <w:pPr>
-        <w:pStyle w:val="Heading3"/>
-      </w:pPr>
-      <w:bookmarkStart w:id="30" w:name="_Toc355811182"/>
-      <w:r>
-        <w:t xml:space="preserve">5.6.2 </w:t>
-      </w:r>
-      <w:r>
-        <w:t xml:space="preserve"> </w:t>
-      </w:r>
-      <w:r>
-        <w:rPr>
-          <w:rStyle w:val="EndnoteReference"/>
-        </w:rPr>
-        <w:endnoteReference w:id="3"/>
-      </w:r>
-      <w:bookmarkEnd w:id="30"/>
-      <w:r>
-        <w:t xml:space="preserve"> topic 18</w:t>
-      </w:r>
-    </w:p>
-    <w:p>
-      <w:pPr>
-        <w:pStyle w:val="NoSpacing"/>
-        <w:rPr>
-          <w:rFonts w:ascii="Courier New" w:hAnsi="Courier New" w:cs="Courier New"/>
-          <w:color w:val="32525C" w:themeColor="accent1" w:themeShade="80"/>
-          <w:sz w:val="20"/>
-          <w:szCs w:val="20"/>
-        </w:rPr>
-      </w:pPr>
-      <w:r>
-        <w:rPr>
-          <w:rFonts w:ascii="Courier New" w:hAnsi="Courier New" w:cs="Courier New"/>
-          <w:color w:val="32525C" w:themeColor="accent1" w:themeShade="80"/>
-          <w:sz w:val="20"/>
-          <w:szCs w:val="20"/>
-        </w:rPr>
-        <w:tab/>
-      </w:r>
-    </w:p>
-    <w:p>
-      <w:pPr>
-        <w:pStyle w:val="Heading2"/>
-      </w:pPr>
-      <w:bookmarkStart w:id="31" w:name="_Toc355811187"/>
-      <w:r>
-        <w:t xml:space="preserve">5.7 </w:t>
-      </w:r>
-      <w:r>
-        <w:t>Operation</w:t>
-      </w:r>
-      <w:bookmarkEnd w:id="31"/>
-    </w:p>
-    <w:p>
-      <w:pPr>
-        <w:pStyle w:val="Heading3"/>
-      </w:pPr>
-      <w:bookmarkStart w:id="32" w:name="_Toc355811188"/>
-      <w:r>
-        <w:t xml:space="preserve">5.7.1 </w:t>
-      </w:r>
-      <w:bookmarkEnd w:id="32"/>
-      <w:r>
-        <w:t>topic 19</w:t>
-      </w:r>
-    </w:p>
-    <w:p>
-      <w:pPr>
-        <w:pStyle w:val="Heading3"/>
-      </w:pPr>
-      <w:bookmarkStart w:id="33" w:name="_Toc355811189"/>
-      <w:r>
-        <w:t xml:space="preserve">5.7.2 </w:t>
-      </w:r>
-      <w:bookmarkEnd w:id="33"/>
-      <w:r>
-        <w:t xml:space="preserve"> topic 20</w:t>
-      </w:r>
-    </w:p>
-    <w:p>
-      <w:pPr>
-        <w:pStyle w:val="Heading3"/>
-      </w:pPr>
-      <w:bookmarkStart w:id="34" w:name="_Toc355811190"/>
-      <w:r>
-        <w:t xml:space="preserve">5.7.3 </w:t>
-      </w:r>
-      <w:bookmarkEnd w:id="34"/>
-      <w:r>
-        <w:t xml:space="preserve"> topic 21</w:t>
-      </w:r>
-    </w:p>
-    <w:p>
-      <w:pPr>
-        <w:pStyle w:val="Heading3"/>
-      </w:pPr>
-      <w:bookmarkStart w:id="35" w:name="_Toc355811191"/>
-      <w:r>
-        <w:t xml:space="preserve">5.7.4 </w:t>
-      </w:r>
-      <w:bookmarkEnd w:id="35"/>
-      <w:r>
-        <w:t>topic 22</w:t>
-      </w:r>
-      <w:bookmarkStart w:id="36" w:name="_Toc355811192"/>
-    </w:p>
-    <w:p>
-      <w:pPr>
-        <w:pStyle w:val="Heading3"/>
-      </w:pPr>
-      <w:r>
-        <w:t xml:space="preserve">6. </w:t>
-      </w:r>
-      <w:bookmarkEnd w:id="36"/>
-      <w:r>
-        <w:t>topic 21</w:t>
-      </w:r>
-    </w:p>
-    <w:p>
-      <w:pPr>
-        <w:pStyle w:val="Heading2"/>
-      </w:pPr>
-      <w:bookmarkStart w:id="37" w:name="_Toc355811193"/>
-      <w:r>
-        <w:t xml:space="preserve">6.1 </w:t>
-      </w:r>
-      <w:bookmarkEnd w:id="37"/>
-      <w:r>
-        <w:t>topic 22</w:t>
-      </w:r>
-    </w:p>
-    <w:p>
-      <w:pPr>
-        <w:pStyle w:val="Heading2"/>
-      </w:pPr>
-      <w:bookmarkStart w:id="38" w:name="_Toc355811194"/>
-      <w:r>
-        <w:t xml:space="preserve">6.2 </w:t>
-      </w:r>
-      <w:bookmarkEnd w:id="38"/>
-      <w:r>
-        <w:t>topic 23</w:t>
-      </w:r>
-    </w:p>
-    <w:p>
-      <w:pPr>
-        <w:pStyle w:val="Heading2"/>
-      </w:pPr>
-      <w:bookmarkStart w:id="39" w:name="_Toc355811195"/>
-      <w:r>
-        <w:t xml:space="preserve">6.3 </w:t>
-      </w:r>
-      <w:bookmarkEnd w:id="39"/>
-      <w:r>
-        <w:t>topic 24</w:t>
-      </w:r>
-    </w:p>
-    <w:p>
-      <w:pPr>
-        <w:pStyle w:val="Heading2"/>
-      </w:pPr>
-      <w:bookmarkStart w:id="40" w:name="_Toc355811196"/>
-      <w:r>
-        <w:t xml:space="preserve">6.4 </w:t>
-      </w:r>
-      <w:bookmarkEnd w:id="40"/>
-      <w:r>
-        <w:t>topic 25</w:t>
-      </w:r>
-    </w:p>
-    <w:p>
-      <w:pPr>
-        <w:pStyle w:val="Heading2"/>
-      </w:pPr>
-      <w:bookmarkStart w:id="41" w:name="_Toc355811197"/>
-      <w:r>
-        <w:t xml:space="preserve">6.5 </w:t>
-      </w:r>
-      <w:bookmarkStart w:id="42" w:name="_Toc355811198"/>
-      <w:bookmarkEnd w:id="41"/>
-      <w:r>
-        <w:t>topic 26</w:t>
-      </w:r>
-    </w:p>
-    <w:p>
-      <w:pPr>
-        <w:pStyle w:val="Heading2"/>
-      </w:pPr>
-      <w:r>
-        <w:t xml:space="preserve">7. </w:t>
-      </w:r>
-      <w:bookmarkEnd w:id="42"/>
-      <w:r>
-        <w:t>topic 27</w:t>
-      </w:r>
-    </w:p>
-    <w:p>
-      <w:pPr>
-        <w:pStyle w:val="Heading2"/>
-      </w:pPr>
-      <w:bookmarkStart w:id="43" w:name="_Toc355811199"/>
-      <w:r>
-        <w:t>7.1</w:t>
-      </w:r>
-      <w:bookmarkEnd w:id="43"/>
-      <w:r>
-        <w:t xml:space="preserve"> </w:t>
-      </w:r>
-      <w:r>
-        <w:t>topic 28</w:t>
-      </w:r>
-    </w:p>
+        <w:t>5 JavaFX Music Host Graphical User Interface</w:t>
+      </w:r>
+    </w:p>
+    <w:p/>
+    <w:p/>
     <w:p>
       <w:pPr>
         <w:pStyle w:val="Heading1"/>
       </w:pPr>
-      <w:bookmarkStart w:id="44" w:name="_Toc355811201"/>
-      <w:r>
-        <w:t xml:space="preserve">8. </w:t>
-      </w:r>
-      <w:r>
-        <w:t>Conclusion</w:t>
-      </w:r>
-      <w:bookmarkEnd w:id="44"/>
-    </w:p>
+      <w:r>
+        <w:t>6 Android Music Host Client</w:t>
+      </w:r>
+    </w:p>
+    <w:p/>
     <w:sectPr>
       <w:headerReference w:type="default" r:id="rId9"/>
       <w:pgSz w:w="11906" w:h="16838"/>
-      <w:pgMar w:top="1134" w:right="1134" w:bottom="1134" w:left="1418" w:header="709" w:footer="709" w:gutter="0"/>
+      <w:pgMar w:top="1134" w:right="1134" w:bottom="1134" w:left="1418" w:header="624" w:footer="340" w:gutter="0"/>
       <w:cols w:space="708"/>
       <w:titlePg/>
       <w:docGrid w:linePitch="360"/>
@@ -1030,23 +684,6 @@
       <w:r>
         <w:continuationSeparator/>
       </w:r>
-    </w:p>
-  </w:endnote>
-  <w:endnote w:id="2">
-    <w:p>
-      <w:pPr>
-        <w:pStyle w:val="EndnoteText"/>
-      </w:pPr>
-    </w:p>
-  </w:endnote>
-  <w:endnote w:id="3">
-    <w:p>
-      <w:pPr>
-        <w:pStyle w:val="EndnoteText"/>
-        <w:rPr>
-          <w:u w:val="single"/>
-        </w:rPr>
-      </w:pPr>
     </w:p>
   </w:endnote>
 </w:endnotes>
@@ -1141,7 +778,7 @@
                     <w:noProof/>
                     <w:color w:val="FFFFFF" w:themeColor="background1"/>
                   </w:rPr>
-                  <w:t>2</w:t>
+                  <w:t>4</w:t>
                 </w:r>
                 <w:r>
                   <w:rPr>
@@ -3046,7 +2683,6 @@
     <w:basedOn w:val="Normal"/>
     <w:link w:val="FooterChar"/>
     <w:uiPriority w:val="99"/>
-    <w:semiHidden/>
     <w:unhideWhenUsed/>
     <w:rsid w:val="00E378D4"/>
     <w:pPr>
@@ -3062,7 +2698,6 @@
     <w:basedOn w:val="DefaultParagraphFont"/>
     <w:link w:val="Footer"/>
     <w:uiPriority w:val="99"/>
-    <w:semiHidden/>
     <w:rsid w:val="00E378D4"/>
   </w:style>
   <w:style w:type="character" w:customStyle="1" w:styleId="NoSpacingChar">

</xml_diff>